<commit_message>
relatorio e nada mais de interesse
</commit_message>
<xml_diff>
--- a/Relatório AIBI.docx
+++ b/Relatório AIBI.docx
@@ -297,6 +297,7 @@
       </w:r>
       <w:r>
         <w:rPr>
+          <w:color w:val="FF0000"/>
           <w:lang w:val="pt-PT"/>
         </w:rPr>
         <w:t>oi</w:t>
@@ -306,6 +307,7 @@
       <w:pPr>
         <w:pStyle w:val="Keywords"/>
         <w:rPr>
+          <w:color w:val="FF0000"/>
           <w:lang w:val="pt-PT"/>
         </w:rPr>
       </w:pPr>
@@ -332,7 +334,22 @@
           <w:iCs/>
           <w:lang w:val="pt-PT"/>
         </w:rPr>
-        <w:t>chato</w:t>
+        <w:t>c</w:t>
+      </w:r>
+      <w:r>
+        <w:rPr>
+          <w:iCs/>
+          <w:lang w:val="pt-PT"/>
+        </w:rPr>
+        <w:t xml:space="preserve">ontagem celular, análise de imagem, região de interesse (ROI), segmentação, </w:t>
+      </w:r>
+      <w:r>
+        <w:rPr>
+          <w:iCs/>
+          <w:color w:val="FF0000"/>
+          <w:lang w:val="pt-PT"/>
+        </w:rPr>
+        <w:t>outros</w:t>
       </w:r>
     </w:p>
     <w:p>
@@ -399,6 +416,42 @@
         </w:rPr>
         <w:t>Geralmente este processo é feito de forma manual, o que, apesar de simples, implica subjetividade e concentração humana, que se vai refletir na fiabilidade dos resultados, e é um processo que demora bastante tempo [2].</w:t>
       </w:r>
+      <w:r>
+        <w:rPr>
+          <w:lang w:val="pt-PT"/>
+        </w:rPr>
+        <w:t xml:space="preserve"> </w:t>
+      </w:r>
+      <w:r>
+        <w:rPr>
+          <w:lang w:val="pt-PT"/>
+        </w:rPr>
+        <w:t xml:space="preserve">Assim, de forma a melhorar a </w:t>
+      </w:r>
+      <w:r>
+        <w:rPr>
+          <w:lang w:val="pt-PT"/>
+        </w:rPr>
+        <w:t xml:space="preserve">exatidão </w:t>
+      </w:r>
+      <w:r>
+        <w:rPr>
+          <w:lang w:val="pt-PT"/>
+        </w:rPr>
+        <w:t xml:space="preserve">e a velocidade do processo, têm vindo a ser desenvolvidos métodos automáticos baseados em análise de imagem e </w:t>
+      </w:r>
+      <w:r>
+        <w:rPr>
+          <w:lang w:val="pt-PT"/>
+        </w:rPr>
+        <w:t>visão computacional</w:t>
+      </w:r>
+      <w:r>
+        <w:rPr>
+          <w:lang w:val="pt-PT"/>
+        </w:rPr>
+        <w:t>.</w:t>
+      </w:r>
     </w:p>
     <w:p>
       <w:pPr>
@@ -412,31 +465,55 @@
         <w:rPr>
           <w:lang w:val="pt-PT"/>
         </w:rPr>
-        <w:t xml:space="preserve">Assim, de forma a melhorar a </w:t>
-      </w:r>
-      <w:r>
-        <w:rPr>
-          <w:lang w:val="pt-PT"/>
-        </w:rPr>
-        <w:t xml:space="preserve">exatidão </w:t>
-      </w:r>
-      <w:r>
-        <w:rPr>
-          <w:lang w:val="pt-PT"/>
-        </w:rPr>
-        <w:t xml:space="preserve">e a velocidade do processo, têm vindo a ser desenvolvidos métodos automáticos baseados em análise de imagem e </w:t>
-      </w:r>
-      <w:r>
-        <w:rPr>
-          <w:lang w:val="pt-PT"/>
-        </w:rPr>
-        <w:t>visão computacional</w:t>
-      </w:r>
-      <w:r>
-        <w:rPr>
-          <w:lang w:val="pt-PT"/>
-        </w:rPr>
-        <w:t>.</w:t>
+        <w:t>Este projeto tem como objetivo o desenvolvimento de métodos de análise de imagem que permitam fazer a contagem automática das células cancerígenas HL60, relacionadas com a leucemia, usando imagens obtidas por microscopia e por um hemacitómetro</w:t>
+      </w:r>
+      <w:r>
+        <w:rPr>
+          <w:lang w:val="pt-PT"/>
+        </w:rPr>
+        <w:t xml:space="preserve"> [3] </w:t>
+      </w:r>
+      <w:r>
+        <w:rPr>
+          <w:lang w:val="pt-PT"/>
+        </w:rPr>
+        <w:t>(dispositivo cuja área de contagem é conhecida,</w:t>
+      </w:r>
+      <w:r>
+        <w:rPr>
+          <w:lang w:val="pt-PT"/>
+        </w:rPr>
+        <w:t xml:space="preserve"> delimitada por linhas de um determinado tamanho que ajudam na contagem,</w:t>
+      </w:r>
+      <w:r>
+        <w:rPr>
+          <w:lang w:val="pt-PT"/>
+        </w:rPr>
+        <w:t xml:space="preserve"> permitindo </w:t>
+      </w:r>
+      <w:r>
+        <w:rPr>
+          <w:lang w:val="pt-PT"/>
+        </w:rPr>
+        <w:t xml:space="preserve">determinar a densidade celular em relação a um </w:t>
+      </w:r>
+      <w:r>
+        <w:rPr>
+          <w:lang w:val="pt-PT"/>
+        </w:rPr>
+        <w:t>volume específico de solução [</w:t>
+      </w:r>
+      <w:r>
+        <w:rPr>
+          <w:lang w:val="pt-PT"/>
+        </w:rPr>
+        <w:t>4</w:t>
+      </w:r>
+      <w:r>
+        <w:rPr>
+          <w:lang w:val="pt-PT"/>
+        </w:rPr>
+        <w:t>]).</w:t>
       </w:r>
     </w:p>
     <w:p>
@@ -444,14 +521,69 @@
         <w:pStyle w:val="Corpodetexto"/>
         <w:spacing w:line="12pt" w:lineRule="auto"/>
         <w:rPr>
-          <w:lang w:val="pt-PT"/>
-        </w:rPr>
-      </w:pPr>
-      <w:r>
-        <w:rPr>
-          <w:lang w:val="pt-PT"/>
-        </w:rPr>
-        <w:t>Este projeto tem como objetivo o desenvolvimento de métodos de análise de imagem que permitam fazer a contagem automática das células cancerígenas HL60, relacionadas com a leucemia, usando imagens obtidas por microscopia e por um hemacitómetro (dispositivo que ajuda na contagem, cuja área de contagem é conhecida, permitindo contar as células num volume específico de solução [3]).</w:t>
+          <w:color w:val="FF0000"/>
+          <w:lang w:val="pt-PT"/>
+        </w:rPr>
+      </w:pPr>
+      <w:r>
+        <w:rPr>
+          <w:color w:val="FF0000"/>
+          <w:lang w:val="pt-PT"/>
+        </w:rPr>
+        <w:t xml:space="preserve">Completar </w:t>
+      </w:r>
+      <w:proofErr w:type="spellStart"/>
+      <w:r>
+        <w:rPr>
+          <w:color w:val="FF0000"/>
+          <w:lang w:val="pt-PT"/>
+        </w:rPr>
+        <w:t>if</w:t>
+      </w:r>
+      <w:proofErr w:type="spellEnd"/>
+      <w:r>
+        <w:rPr>
+          <w:color w:val="FF0000"/>
+          <w:lang w:val="pt-PT"/>
+        </w:rPr>
+        <w:t xml:space="preserve"> u </w:t>
+      </w:r>
+      <w:proofErr w:type="spellStart"/>
+      <w:r>
+        <w:rPr>
+          <w:color w:val="FF0000"/>
+          <w:lang w:val="pt-PT"/>
+        </w:rPr>
+        <w:t>want</w:t>
+      </w:r>
+      <w:proofErr w:type="spellEnd"/>
+    </w:p>
+    <w:p>
+      <w:pPr>
+        <w:pStyle w:val="Ttulo1"/>
+      </w:pPr>
+      <w:r>
+        <w:t>Métodos</w:t>
+      </w:r>
+    </w:p>
+    <w:p>
+      <w:pPr>
+        <w:pStyle w:val="Ttulo2"/>
+        <w:rPr>
+          <w:lang w:val="pt-PT"/>
+        </w:rPr>
+      </w:pPr>
+      <w:r>
+        <w:rPr>
+          <w:lang w:val="pt-PT"/>
+        </w:rPr>
+        <w:t>Delineamento da Região de I</w:t>
+      </w:r>
+      <w:r>
+        <w:rPr>
+          <w:lang w:val="pt-PT"/>
+        </w:rPr>
+        <w:t>nteresse (ROI)</w:t>
       </w:r>
     </w:p>
     <w:p>
@@ -459,69 +591,26 @@
         <w:pStyle w:val="Corpodetexto"/>
         <w:spacing w:line="12pt" w:lineRule="auto"/>
         <w:rPr>
-          <w:color w:val="FF0000"/>
-          <w:lang w:val="pt-PT"/>
-        </w:rPr>
-      </w:pPr>
-      <w:r>
-        <w:rPr>
-          <w:color w:val="FF0000"/>
-          <w:lang w:val="pt-PT"/>
-        </w:rPr>
-        <w:t xml:space="preserve">Completar </w:t>
-      </w:r>
-      <w:proofErr w:type="spellStart"/>
-      <w:r>
-        <w:rPr>
-          <w:color w:val="FF0000"/>
-          <w:lang w:val="pt-PT"/>
-        </w:rPr>
-        <w:t>if</w:t>
-      </w:r>
-      <w:proofErr w:type="spellEnd"/>
-      <w:r>
-        <w:rPr>
-          <w:color w:val="FF0000"/>
-          <w:lang w:val="pt-PT"/>
-        </w:rPr>
-        <w:t xml:space="preserve"> u </w:t>
-      </w:r>
-      <w:proofErr w:type="spellStart"/>
-      <w:r>
-        <w:rPr>
-          <w:color w:val="FF0000"/>
-          <w:lang w:val="pt-PT"/>
-        </w:rPr>
-        <w:t>want</w:t>
-      </w:r>
-      <w:proofErr w:type="spellEnd"/>
-    </w:p>
-    <w:p>
-      <w:pPr>
-        <w:pStyle w:val="Ttulo1"/>
-      </w:pPr>
-      <w:r>
-        <w:t>Métodos</w:t>
-      </w:r>
-    </w:p>
-    <w:p>
-      <w:pPr>
-        <w:pStyle w:val="Ttulo2"/>
-        <w:rPr>
-          <w:lang w:val="pt-PT"/>
-        </w:rPr>
-      </w:pPr>
-      <w:r>
-        <w:rPr>
-          <w:lang w:val="pt-PT"/>
-        </w:rPr>
-        <w:t>Delineamento da Região de I</w:t>
-      </w:r>
-      <w:r>
-        <w:rPr>
-          <w:lang w:val="pt-PT"/>
-        </w:rPr>
-        <w:t>nteresse (ROI)</w:t>
+          <w:lang w:val="pt-PT"/>
+        </w:rPr>
+      </w:pPr>
+      <w:r>
+        <w:rPr>
+          <w:lang w:val="pt-PT"/>
+        </w:rPr>
+        <w:t>Nesta primeira etapa</w:t>
+      </w:r>
+      <w:r>
+        <w:rPr>
+          <w:lang w:val="pt-PT"/>
+        </w:rPr>
+        <w:t xml:space="preserve"> começou-se por abrir o diretório das imagens provenientes da base de dados utilizada. Estas foram, então, corridas e processadas uma a uma.</w:t>
+      </w:r>
+      <w:r>
+        <w:rPr>
+          <w:lang w:val="pt-PT"/>
+        </w:rPr>
+        <w:t xml:space="preserve"> Olhando para as imagens, observa-se que estas contêm uma grelha de linhas individuais, sendo a região de interesse definida pelo quadrado entre quatro conjuntos de três linhas adjacentes. Assim, tentou-se isolar essas linhas e preencher todo o seu interior, obtendo-se a máscara binária desejada.</w:t>
       </w:r>
     </w:p>
     <w:p>
@@ -536,19 +625,21 @@
         <w:rPr>
           <w:lang w:val="pt-PT"/>
         </w:rPr>
-        <w:t>Nesta primeira etapa</w:t>
-      </w:r>
-      <w:r>
-        <w:rPr>
-          <w:lang w:val="pt-PT"/>
-        </w:rPr>
-        <w:t xml:space="preserve"> começou-se por abrir o diretório das imagens provenientes da base de dados utilizada. Estas foram, então, corridas e processadas uma a uma.</w:t>
-      </w:r>
-      <w:r>
-        <w:rPr>
-          <w:lang w:val="pt-PT"/>
-        </w:rPr>
-        <w:t xml:space="preserve"> Olhando para as imagens, observa-se que estas contêm uma grelha de linhas individuais, sendo a região de interesse definida pelo quadrado entre quatro conjuntos de três linhas adjacentes. Assim, tentou-se isolar essas linhas e preencher todo o seu interior, obtendo-se a máscara binária desejada.</w:t>
+        <w:t xml:space="preserve">Após ter a imagem a processar lida, esta foi passada à função </w:t>
+      </w:r>
+      <w:r>
+        <w:rPr>
+          <w:i/>
+          <w:iCs/>
+          <w:lang w:val="pt-PT"/>
+        </w:rPr>
+        <w:t>segmentROI</w:t>
+      </w:r>
+      <w:r>
+        <w:rPr>
+          <w:lang w:val="pt-PT"/>
+        </w:rPr>
+        <w:t xml:space="preserve"> que, tal como o nome indica, extraiu dela a região de interesse, representando-a numa imagem binária como um retângulo branco em fundo preto.</w:t>
       </w:r>
     </w:p>
     <w:p>
@@ -563,7 +654,7 @@
         <w:rPr>
           <w:lang w:val="pt-PT"/>
         </w:rPr>
-        <w:t xml:space="preserve">Após ter a imagem a processar lida, esta foi passada à função </w:t>
+        <w:t xml:space="preserve">Posto isto, para avaliar a exatidão do processo, recorreu-se à função </w:t>
       </w:r>
       <w:r>
         <w:rPr>
@@ -571,13 +662,71 @@
           <w:iCs/>
           <w:lang w:val="pt-PT"/>
         </w:rPr>
-        <w:t>segmentROI</w:t>
-      </w:r>
-      <w:r>
-        <w:rPr>
-          <w:lang w:val="pt-PT"/>
-        </w:rPr>
-        <w:t xml:space="preserve"> que, tal como o nome indica, extraiu dela a região de interesse, representando-a numa imagem binária como um retângulo branco em fundo preto.</w:t>
+        <w:t>evaluateROI</w:t>
+      </w:r>
+      <w:r>
+        <w:rPr>
+          <w:lang w:val="pt-PT"/>
+        </w:rPr>
+        <w:t xml:space="preserve">. Esta recebe como parâmetros a ROI obtida e o índice da imagem no diretório, de forma a ler a máscara que corresponde ao seu </w:t>
+      </w:r>
+      <w:proofErr w:type="spellStart"/>
+      <w:r>
+        <w:rPr>
+          <w:i/>
+          <w:iCs/>
+          <w:lang w:val="pt-PT"/>
+        </w:rPr>
+        <w:t>ground</w:t>
+      </w:r>
+      <w:proofErr w:type="spellEnd"/>
+      <w:r>
+        <w:rPr>
+          <w:i/>
+          <w:iCs/>
+          <w:lang w:val="pt-PT"/>
+        </w:rPr>
+        <w:t xml:space="preserve"> </w:t>
+      </w:r>
+      <w:proofErr w:type="spellStart"/>
+      <w:r>
+        <w:rPr>
+          <w:i/>
+          <w:iCs/>
+          <w:lang w:val="pt-PT"/>
+        </w:rPr>
+        <w:t>truth</w:t>
+      </w:r>
+      <w:proofErr w:type="spellEnd"/>
+      <w:r>
+        <w:rPr>
+          <w:lang w:val="pt-PT"/>
+        </w:rPr>
+        <w:t>, segmentada manualmente e determinar três</w:t>
+      </w:r>
+      <w:r>
+        <w:rPr>
+          <w:lang w:val="pt-PT"/>
+        </w:rPr>
+        <w:t xml:space="preserve"> valores</w:t>
+      </w:r>
+      <w:r>
+        <w:rPr>
+          <w:lang w:val="pt-PT"/>
+        </w:rPr>
+        <w:t xml:space="preserve"> que vão permitir a sua avaliação: o índice de Jaccard, a média e a máxima das quatros distâncias Euclidianas entre os vértices das regiões</w:t>
+      </w:r>
+      <w:r>
+        <w:rPr>
+          <w:lang w:val="pt-PT"/>
+        </w:rPr>
+        <w:t xml:space="preserve"> (em pixéis)</w:t>
+      </w:r>
+      <w:r>
+        <w:rPr>
+          <w:lang w:val="pt-PT"/>
+        </w:rPr>
+        <w:t>.</w:t>
       </w:r>
     </w:p>
     <w:p>
@@ -592,45 +741,137 @@
         <w:rPr>
           <w:lang w:val="pt-PT"/>
         </w:rPr>
-        <w:t xml:space="preserve">Posto isto, para avaliar a exatidão do processo, recorreu-se à função </w:t>
-      </w:r>
+        <w:t xml:space="preserve">Juntamente com isto, as imagens obtidas foram gravadas numa nova pasta, juntamente com um </w:t>
+      </w:r>
+      <w:proofErr w:type="spellStart"/>
       <w:r>
         <w:rPr>
           <w:i/>
           <w:iCs/>
           <w:lang w:val="pt-PT"/>
         </w:rPr>
-        <w:t>evaluateROI</w:t>
-      </w:r>
-      <w:r>
-        <w:rPr>
-          <w:lang w:val="pt-PT"/>
-        </w:rPr>
-        <w:t xml:space="preserve">. Esta recebe como parâmetros a ROI obtida </w:t>
-      </w:r>
-      <w:r>
-        <w:rPr>
-          <w:lang w:val="pt-PT"/>
-        </w:rPr>
-        <w:t xml:space="preserve">e o índice da imagem no diretório, de forma a ler a máscara que corresponde ao seu </w:t>
+        <w:t>report</w:t>
+      </w:r>
+      <w:proofErr w:type="spellEnd"/>
+      <w:r>
+        <w:rPr>
+          <w:lang w:val="pt-PT"/>
+        </w:rPr>
+        <w:t xml:space="preserve"> geral em ficheiro texto com o nome de todas as imagens e os respetivos índices obtidos.</w:t>
+      </w:r>
+      <w:r>
+        <w:rPr>
+          <w:lang w:val="pt-PT"/>
+        </w:rPr>
+        <w:t xml:space="preserve"> Ao avançar entre as imagens, são também mostradas numa figura em </w:t>
       </w:r>
       <w:proofErr w:type="spellStart"/>
+      <w:r>
+        <w:rPr>
+          <w:lang w:val="pt-PT"/>
+        </w:rPr>
+        <w:t>Matlab</w:t>
+      </w:r>
+      <w:proofErr w:type="spellEnd"/>
+      <w:r>
+        <w:rPr>
+          <w:lang w:val="pt-PT"/>
+        </w:rPr>
+        <w:t xml:space="preserve"> a imagem original sobreposta com a máscara obtida, a máscara obtidas e os três valores obtidos.</w:t>
+      </w:r>
+    </w:p>
+    <w:p>
+      <w:pPr>
+        <w:pStyle w:val="Ttulo3"/>
+        <w:rPr>
+          <w:lang w:val="pt-PT"/>
+        </w:rPr>
+      </w:pPr>
+      <w:r>
+        <w:rPr>
+          <w:lang w:val="pt-PT"/>
+        </w:rPr>
+        <w:t>Segmentação da ROI</w:t>
+      </w:r>
+    </w:p>
+    <w:p>
+      <w:pPr>
+        <w:pStyle w:val="Corpodetexto"/>
+        <w:spacing w:line="12pt" w:lineRule="auto"/>
+        <w:rPr>
+          <w:lang w:val="pt-PT"/>
+        </w:rPr>
+      </w:pPr>
+      <w:r>
+        <w:rPr>
+          <w:lang w:val="pt-PT"/>
+        </w:rPr>
+        <w:t xml:space="preserve">Na função </w:t>
+      </w:r>
       <w:r>
         <w:rPr>
           <w:i/>
           <w:iCs/>
           <w:lang w:val="pt-PT"/>
         </w:rPr>
-        <w:t>ground</w:t>
+        <w:t>segmentROI</w:t>
+      </w:r>
+      <w:r>
+        <w:rPr>
+          <w:lang w:val="pt-PT"/>
+        </w:rPr>
+        <w:t xml:space="preserve">, começou-se por fazer um pré-processamento à imagem. O primeiro passo foi transformá-la numa imagem em escala de cinza, em vez de RGB, de forma a poder efetuar todas as operações seguintes. De seguida, aplicou-se um filtro de mediana, capaz de remover ruído pontual da imagem, tanto claro como escuro. </w:t>
+      </w:r>
+      <w:r>
+        <w:rPr>
+          <w:lang w:val="pt-PT"/>
+        </w:rPr>
+        <w:t xml:space="preserve">Tendo a imagem suavizada, esta foi </w:t>
+      </w:r>
+      <w:proofErr w:type="spellStart"/>
+      <w:r>
+        <w:rPr>
+          <w:lang w:val="pt-PT"/>
+        </w:rPr>
+        <w:t>binarizada</w:t>
       </w:r>
       <w:proofErr w:type="spellEnd"/>
+      <w:r>
+        <w:rPr>
+          <w:lang w:val="pt-PT"/>
+        </w:rPr>
+        <w:t xml:space="preserve">, ou seja, apenas em tons preto e branco, recorrendo ao método de </w:t>
+      </w:r>
+      <w:proofErr w:type="spellStart"/>
       <w:r>
         <w:rPr>
           <w:i/>
           <w:iCs/>
           <w:lang w:val="pt-PT"/>
         </w:rPr>
-        <w:t xml:space="preserve"> </w:t>
+        <w:t>Otsu</w:t>
+      </w:r>
+      <w:proofErr w:type="spellEnd"/>
+      <w:r>
+        <w:rPr>
+          <w:lang w:val="pt-PT"/>
+        </w:rPr>
+        <w:t>, de forma a se obter apenas as linhas microscópicas e alguns contornos celulares mais evidentes.</w:t>
+      </w:r>
+    </w:p>
+    <w:p>
+      <w:pPr>
+        <w:pStyle w:val="Corpodetexto"/>
+        <w:spacing w:line="12pt" w:lineRule="auto"/>
+        <w:rPr>
+          <w:lang w:val="pt-PT"/>
+        </w:rPr>
+      </w:pPr>
+      <w:r>
+        <w:rPr>
+          <w:lang w:val="pt-PT"/>
+        </w:rPr>
+        <w:t xml:space="preserve">Após o pré-processamento, recorreu-se à operação </w:t>
       </w:r>
       <w:proofErr w:type="spellStart"/>
       <w:r>
@@ -639,38 +880,14 @@
           <w:iCs/>
           <w:lang w:val="pt-PT"/>
         </w:rPr>
-        <w:t>truth</w:t>
+        <w:t>close</w:t>
       </w:r>
       <w:proofErr w:type="spellEnd"/>
       <w:r>
         <w:rPr>
           <w:lang w:val="pt-PT"/>
         </w:rPr>
-        <w:t>, segmentada manualmente e determinar três</w:t>
-      </w:r>
-      <w:r>
-        <w:rPr>
-          <w:lang w:val="pt-PT"/>
-        </w:rPr>
-        <w:t xml:space="preserve"> valores</w:t>
-      </w:r>
-      <w:r>
-        <w:rPr>
-          <w:lang w:val="pt-PT"/>
-        </w:rPr>
-        <w:t xml:space="preserve"> que vão permitir a sua avaliação: o índice de Jaccard, a média e a máxima das quatros distâncias Euclidianas entre os vértices das regiões</w:t>
-      </w:r>
-      <w:r>
-        <w:rPr>
-          <w:lang w:val="pt-PT"/>
-        </w:rPr>
-        <w:t xml:space="preserve"> (em pixéis)</w:t>
-      </w:r>
-      <w:r>
-        <w:rPr>
-          <w:lang w:val="pt-PT"/>
-        </w:rPr>
-        <w:t>.</w:t>
+        <w:t xml:space="preserve"> com dois elementos estruturantes diferentes: um em forma de linha horizontal e outro de linha vertical. Esta operação é usada para fundir as três linhas, preenchendo os espaços entre elas, obtendo-se uma imagem constituída por uma grelha de linhas individuais, em que quatro delas são bastante mais largas que as outras. Assim, passamos de ter de identificar quatro conjuntos de linhas para identificar apenas 4 linhas.</w:t>
       </w:r>
     </w:p>
     <w:p>
@@ -685,71 +902,27 @@
         <w:rPr>
           <w:lang w:val="pt-PT"/>
         </w:rPr>
-        <w:t xml:space="preserve">Juntamente com isto, as imagens obtidas foram gravadas numa nova pasta, juntamente com um </w:t>
-      </w:r>
-      <w:proofErr w:type="spellStart"/>
+        <w:t xml:space="preserve">De seguida, o objetivo era eliminar as linhas mais finas, que não delimitam a ROI. Para tal, recorreu-se a um elemento estruturante na forma de disco, aplicado na função </w:t>
+      </w:r>
       <w:r>
         <w:rPr>
           <w:i/>
           <w:iCs/>
           <w:lang w:val="pt-PT"/>
         </w:rPr>
-        <w:t>report</w:t>
-      </w:r>
-      <w:proofErr w:type="spellEnd"/>
-      <w:r>
-        <w:rPr>
-          <w:lang w:val="pt-PT"/>
-        </w:rPr>
-        <w:t xml:space="preserve"> geral em ficheiro texto com o nome de todas as imagens e os respetivos índices obtidos.</w:t>
-      </w:r>
-      <w:r>
-        <w:rPr>
-          <w:lang w:val="pt-PT"/>
-        </w:rPr>
-        <w:t xml:space="preserve"> Ao avançar entre as imagens, são também mostradas numa figura em </w:t>
-      </w:r>
-      <w:proofErr w:type="spellStart"/>
-      <w:r>
-        <w:rPr>
-          <w:lang w:val="pt-PT"/>
-        </w:rPr>
-        <w:t>Matlab</w:t>
-      </w:r>
-      <w:proofErr w:type="spellEnd"/>
-      <w:r>
-        <w:rPr>
-          <w:lang w:val="pt-PT"/>
-        </w:rPr>
-        <w:t xml:space="preserve"> a imagem original sobreposta com a máscara obtida, a </w:t>
-      </w:r>
-      <w:proofErr w:type="gramStart"/>
-      <w:r>
-        <w:rPr>
-          <w:lang w:val="pt-PT"/>
-        </w:rPr>
-        <w:t>máscara obtidas</w:t>
-      </w:r>
-      <w:proofErr w:type="gramEnd"/>
-      <w:r>
-        <w:rPr>
-          <w:lang w:val="pt-PT"/>
-        </w:rPr>
-        <w:t xml:space="preserve"> e os três valores obtidos.</w:t>
-      </w:r>
-    </w:p>
-    <w:p>
-      <w:pPr>
-        <w:pStyle w:val="Ttulo3"/>
-        <w:rPr>
-          <w:lang w:val="pt-PT"/>
-        </w:rPr>
-      </w:pPr>
-      <w:r>
-        <w:rPr>
-          <w:lang w:val="pt-PT"/>
-        </w:rPr>
-        <w:t>Segmentação da ROI</w:t>
+        <w:t>open</w:t>
+      </w:r>
+      <w:r>
+        <w:rPr>
+          <w:lang w:val="pt-PT"/>
+        </w:rPr>
+        <w:t xml:space="preserve">, que elimina as linhas desejadas, sem </w:t>
+      </w:r>
+      <w:r>
+        <w:rPr>
+          <w:lang w:val="pt-PT"/>
+        </w:rPr>
+        <w:t>erodir as linhas mais grossas.</w:t>
       </w:r>
     </w:p>
     <w:p>
@@ -764,41 +937,67 @@
         <w:rPr>
           <w:lang w:val="pt-PT"/>
         </w:rPr>
-        <w:t xml:space="preserve">Na função </w:t>
-      </w:r>
+        <w:t xml:space="preserve">Depois, recorreu-se à função de </w:t>
+      </w:r>
+      <w:proofErr w:type="spellStart"/>
+      <w:r>
+        <w:rPr>
+          <w:lang w:val="pt-PT"/>
+        </w:rPr>
+        <w:t>Matlab</w:t>
+      </w:r>
+      <w:proofErr w:type="spellEnd"/>
+      <w:r>
+        <w:rPr>
+          <w:lang w:val="pt-PT"/>
+        </w:rPr>
+        <w:t xml:space="preserve"> </w:t>
+      </w:r>
+      <w:proofErr w:type="spellStart"/>
       <w:r>
         <w:rPr>
           <w:i/>
           <w:iCs/>
           <w:lang w:val="pt-PT"/>
         </w:rPr>
-        <w:t>segmentROI</w:t>
-      </w:r>
-      <w:r>
-        <w:rPr>
-          <w:lang w:val="pt-PT"/>
-        </w:rPr>
-        <w:t xml:space="preserve">, começou-se por fazer um pré-processamento à imagem. O primeiro passo foi transformá-la numa imagem em escala de cinza, em vez de RGB, de forma a poder efetuar todas as operações seguintes. De seguida, aplicou-se um filtro de mediana, capaz de remover ruído pontual da imagem, tanto claro como escuro. </w:t>
-      </w:r>
-      <w:r>
-        <w:rPr>
-          <w:lang w:val="pt-PT"/>
-        </w:rPr>
-        <w:t xml:space="preserve">Tendo a imagem suavizada, esta foi </w:t>
+        <w:t>imfill</w:t>
+      </w:r>
+      <w:proofErr w:type="spellEnd"/>
+      <w:r>
+        <w:rPr>
+          <w:lang w:val="pt-PT"/>
+        </w:rPr>
+        <w:t xml:space="preserve"> para preencher o espaço delimitado pelas 4 linhas, de forma a se obter a máscara branca. No entanto, agora tornou-se necessário cortar as linhas para lá dos seus cruzamentos, de forma a obter apenas o quadrado desejado.</w:t>
+      </w:r>
+    </w:p>
+    <w:p>
+      <w:pPr>
+        <w:pStyle w:val="Corpodetexto"/>
+        <w:spacing w:line="12pt" w:lineRule="auto"/>
+        <w:rPr>
+          <w:lang w:val="pt-PT"/>
+        </w:rPr>
+      </w:pPr>
+      <w:r>
+        <w:rPr>
+          <w:lang w:val="pt-PT"/>
+        </w:rPr>
+        <w:lastRenderedPageBreak/>
+        <w:t xml:space="preserve">Para este corte, recorreu-se à função de </w:t>
       </w:r>
       <w:proofErr w:type="spellStart"/>
       <w:r>
         <w:rPr>
           <w:lang w:val="pt-PT"/>
         </w:rPr>
-        <w:t>binarizada</w:t>
+        <w:t>Matlab</w:t>
       </w:r>
       <w:proofErr w:type="spellEnd"/>
       <w:r>
         <w:rPr>
           <w:lang w:val="pt-PT"/>
         </w:rPr>
-        <w:t xml:space="preserve">, ou seja, apenas em tons preto e branco, recorrendo ao método de </w:t>
+        <w:t xml:space="preserve"> </w:t>
       </w:r>
       <w:proofErr w:type="spellStart"/>
       <w:r>
@@ -807,14 +1006,34 @@
           <w:iCs/>
           <w:lang w:val="pt-PT"/>
         </w:rPr>
-        <w:t>Otsu</w:t>
+        <w:t>bwboundaries</w:t>
       </w:r>
       <w:proofErr w:type="spellEnd"/>
       <w:r>
         <w:rPr>
           <w:lang w:val="pt-PT"/>
         </w:rPr>
-        <w:t>, de forma a se obter apenas as linhas microscópicas e alguns contornos celulares mais evidentes.</w:t>
+        <w:t xml:space="preserve"> que dá o conjunto das coordenadas dos pixels que delimitam um objeto. Com dois simples ciclos conseguiu-se determinar, a partir das coordenadas obtidas, tanto as linhas superior e inferior como as linhas laterais esquerda e direita que delimitam a área de interesse, procedendo ao corte de tudo o que estava para lá delas, ou seja, definindo-lhes o valor de intensidade igual a zero.</w:t>
+      </w:r>
+    </w:p>
+    <w:p>
+      <w:pPr>
+        <w:pStyle w:val="Ttulo3"/>
+        <w:rPr>
+          <w:lang w:val="pt-PT"/>
+        </w:rPr>
+      </w:pPr>
+      <w:r>
+        <w:rPr>
+          <w:lang w:val="pt-PT"/>
+        </w:rPr>
+        <w:t>Avaliação da Segmentação Obtida</w:t>
+      </w:r>
+      <w:r>
+        <w:rPr>
+          <w:lang w:val="pt-PT"/>
+        </w:rPr>
+        <w:tab/>
       </w:r>
     </w:p>
     <w:p>
@@ -829,7 +1048,7 @@
         <w:rPr>
           <w:lang w:val="pt-PT"/>
         </w:rPr>
-        <w:t xml:space="preserve">Após o pré-processamento, recorreu-se à operação </w:t>
+        <w:t xml:space="preserve">Esta função abre, em primeiro lugar, o diretório contendo as máscaras segmentadas manualmente, lendo aquela que corresponde ao índice que lhe é passado como parâmetro. Esta máscara vai servir como termo de comparação e avaliação da exatidão da máscara obtida pelo algoritmo, ou seja, é o </w:t>
       </w:r>
       <w:proofErr w:type="spellStart"/>
       <w:r>
@@ -838,14 +1057,32 @@
           <w:iCs/>
           <w:lang w:val="pt-PT"/>
         </w:rPr>
-        <w:t>close</w:t>
+        <w:t>ground</w:t>
       </w:r>
       <w:proofErr w:type="spellEnd"/>
       <w:r>
         <w:rPr>
-          <w:lang w:val="pt-PT"/>
-        </w:rPr>
-        <w:t xml:space="preserve"> com dois elementos estruturantes diferentes: um em forma de linha horizontal e outro de linha vertical. Esta operação é usada para fundir as três linhas, preenchendo os espaços entre elas, obtendo-se uma imagem constituída por uma grelha de linhas individuais, em que quatro delas são bastante mais largas que as outras. Assim, passamos de ter de identificar quatro conjuntos de linhas para identificar apenas 4 linhas.</w:t>
+          <w:i/>
+          <w:iCs/>
+          <w:lang w:val="pt-PT"/>
+        </w:rPr>
+        <w:t xml:space="preserve"> </w:t>
+      </w:r>
+      <w:proofErr w:type="spellStart"/>
+      <w:r>
+        <w:rPr>
+          <w:i/>
+          <w:iCs/>
+          <w:lang w:val="pt-PT"/>
+        </w:rPr>
+        <w:t>truth</w:t>
+      </w:r>
+      <w:proofErr w:type="spellEnd"/>
+      <w:r>
+        <w:rPr>
+          <w:lang w:val="pt-PT"/>
+        </w:rPr>
+        <w:t>.</w:t>
       </w:r>
     </w:p>
     <w:p>
@@ -858,183 +1095,17 @@
       </w:pPr>
       <w:r>
         <w:rPr>
-          <w:lang w:val="pt-PT"/>
-        </w:rPr>
-        <w:t xml:space="preserve">De seguida, o objetivo era eliminar as linhas mais finas, que não delimitam a ROI. Para tal, recorreu-se a um elemento estruturante na forma de disco, aplicado na função </w:t>
-      </w:r>
-      <w:r>
-        <w:rPr>
-          <w:i/>
-          <w:iCs/>
-          <w:lang w:val="pt-PT"/>
-        </w:rPr>
-        <w:t>open</w:t>
-      </w:r>
-      <w:r>
-        <w:rPr>
-          <w:lang w:val="pt-PT"/>
-        </w:rPr>
-        <w:t xml:space="preserve">, que elimina as linhas desejadas, sem </w:t>
-      </w:r>
-      <w:r>
-        <w:rPr>
-          <w:lang w:val="pt-PT"/>
-        </w:rPr>
-        <w:t>erodir as linhas mais grossas.</w:t>
-      </w:r>
-    </w:p>
-    <w:p>
-      <w:pPr>
-        <w:pStyle w:val="Corpodetexto"/>
-        <w:spacing w:line="12pt" w:lineRule="auto"/>
-        <w:rPr>
-          <w:lang w:val="pt-PT"/>
-        </w:rPr>
-      </w:pPr>
-      <w:r>
-        <w:rPr>
-          <w:lang w:val="pt-PT"/>
-        </w:rPr>
-        <w:t xml:space="preserve">Depois, recorreu-se à função de </w:t>
-      </w:r>
-      <w:proofErr w:type="spellStart"/>
-      <w:r>
-        <w:rPr>
-          <w:lang w:val="pt-PT"/>
-        </w:rPr>
-        <w:t>Matlab</w:t>
-      </w:r>
-      <w:proofErr w:type="spellEnd"/>
-      <w:r>
-        <w:rPr>
-          <w:lang w:val="pt-PT"/>
-        </w:rPr>
-        <w:t xml:space="preserve"> </w:t>
-      </w:r>
-      <w:proofErr w:type="spellStart"/>
-      <w:r>
-        <w:rPr>
-          <w:i/>
-          <w:iCs/>
-          <w:lang w:val="pt-PT"/>
-        </w:rPr>
-        <w:t>imfill</w:t>
-      </w:r>
-      <w:proofErr w:type="spellEnd"/>
-      <w:r>
-        <w:rPr>
-          <w:lang w:val="pt-PT"/>
-        </w:rPr>
-        <w:t xml:space="preserve"> para preencher o espaço delimitado pelas 4 linhas, de forma a se obter a máscara branca. No entanto, agora tornou-se necessário cortar as linhas para lá dos seus cruzamentos, de forma a obter apenas o quadrado desejado.</w:t>
-      </w:r>
-    </w:p>
-    <w:p>
-      <w:pPr>
-        <w:pStyle w:val="Corpodetexto"/>
-        <w:spacing w:line="12pt" w:lineRule="auto"/>
-        <w:rPr>
-          <w:lang w:val="pt-PT"/>
-        </w:rPr>
-      </w:pPr>
-      <w:r>
-        <w:rPr>
-          <w:lang w:val="pt-PT"/>
-        </w:rPr>
-        <w:t xml:space="preserve">Para este corte, recorreu-se à função de </w:t>
-      </w:r>
-      <w:proofErr w:type="spellStart"/>
-      <w:r>
-        <w:rPr>
-          <w:lang w:val="pt-PT"/>
-        </w:rPr>
-        <w:t>Matlab</w:t>
-      </w:r>
-      <w:proofErr w:type="spellEnd"/>
-      <w:r>
-        <w:rPr>
-          <w:lang w:val="pt-PT"/>
-        </w:rPr>
-        <w:t xml:space="preserve"> </w:t>
-      </w:r>
-      <w:proofErr w:type="spellStart"/>
-      <w:r>
-        <w:rPr>
-          <w:i/>
-          <w:iCs/>
-          <w:lang w:val="pt-PT"/>
-        </w:rPr>
-        <w:t>bwboundaries</w:t>
-      </w:r>
-      <w:proofErr w:type="spellEnd"/>
-      <w:r>
-        <w:rPr>
-          <w:lang w:val="pt-PT"/>
-        </w:rPr>
-        <w:t xml:space="preserve"> que dá o conjunto das coordenadas dos pixels que </w:t>
-      </w:r>
-      <w:r>
-        <w:rPr>
-          <w:lang w:val="pt-PT"/>
-        </w:rPr>
-        <w:lastRenderedPageBreak/>
-        <w:t xml:space="preserve">delimitam um objeto. Com dois simples ciclos conseguiu-se determinar, a partir das coordenadas obtidas, tanto as linhas superior e inferior como as </w:t>
-      </w:r>
-      <w:proofErr w:type="gramStart"/>
-      <w:r>
-        <w:rPr>
-          <w:lang w:val="pt-PT"/>
-        </w:rPr>
-        <w:t>linhas laterais esquerda</w:t>
-      </w:r>
-      <w:proofErr w:type="gramEnd"/>
-      <w:r>
-        <w:rPr>
-          <w:lang w:val="pt-PT"/>
-        </w:rPr>
-        <w:t xml:space="preserve"> e direita que delimitam a área de interesse, procedendo ao corte de tudo o que estava para lá delas, ou seja, definindo-lhes o valor de intensidade igual a zero.</w:t>
-      </w:r>
-    </w:p>
-    <w:p>
-      <w:pPr>
-        <w:pStyle w:val="Ttulo3"/>
-        <w:rPr>
-          <w:lang w:val="pt-PT"/>
-        </w:rPr>
-      </w:pPr>
-      <w:r>
-        <w:rPr>
-          <w:lang w:val="pt-PT"/>
-        </w:rPr>
-        <w:t>Avaliação da Segmentação Obtida</w:t>
-      </w:r>
-      <w:r>
-        <w:rPr>
-          <w:lang w:val="pt-PT"/>
-        </w:rPr>
-        <w:tab/>
-      </w:r>
-    </w:p>
-    <w:p>
-      <w:pPr>
-        <w:pStyle w:val="Corpodetexto"/>
-        <w:spacing w:line="12pt" w:lineRule="auto"/>
-        <w:rPr>
-          <w:lang w:val="pt-PT"/>
-        </w:rPr>
-      </w:pPr>
-      <w:r>
-        <w:rPr>
           <w:noProof/>
           <w:lang w:val="pt-PT"/>
         </w:rPr>
         <w:drawing>
-          <wp:anchor distT="45720" distB="45720" distL="114300" distR="114300" simplePos="0" relativeHeight="251667456" behindDoc="0" locked="0" layoutInCell="1" allowOverlap="1" wp14:anchorId="00218186" wp14:editId="1EB55E88">
+          <wp:anchor distT="45720" distB="45720" distL="114300" distR="114300" simplePos="0" relativeHeight="251667456" behindDoc="0" locked="0" layoutInCell="1" allowOverlap="1" wp14:anchorId="00218186" wp14:editId="686A6FE8">
             <wp:simplePos x="0" y="0"/>
             <wp:positionH relativeFrom="column">
-              <wp:posOffset>3473046</wp:posOffset>
+              <wp:posOffset>3472815</wp:posOffset>
             </wp:positionH>
             <wp:positionV relativeFrom="paragraph">
-              <wp:posOffset>616643</wp:posOffset>
+              <wp:posOffset>11488</wp:posOffset>
             </wp:positionV>
             <wp:extent cx="3137535" cy="1404620"/>
             <wp:effectExtent l="0" t="0" r="0" b="0"/>
@@ -1126,55 +1197,6 @@
           </wp:anchor>
         </w:drawing>
       </w:r>
-      <w:r>
-        <w:rPr>
-          <w:lang w:val="pt-PT"/>
-        </w:rPr>
-        <w:t xml:space="preserve">Esta função abre, em primeiro lugar, o diretório contendo as máscaras segmentadas manualmente, lendo aquela que corresponde ao índice que lhe é passado como parâmetro. Esta máscara vai servir como termo de comparação e avaliação da exatidão da máscara obtida pelo algoritmo, ou seja, é o </w:t>
-      </w:r>
-      <w:proofErr w:type="spellStart"/>
-      <w:r>
-        <w:rPr>
-          <w:i/>
-          <w:iCs/>
-          <w:lang w:val="pt-PT"/>
-        </w:rPr>
-        <w:t>ground</w:t>
-      </w:r>
-      <w:proofErr w:type="spellEnd"/>
-      <w:r>
-        <w:rPr>
-          <w:i/>
-          <w:iCs/>
-          <w:lang w:val="pt-PT"/>
-        </w:rPr>
-        <w:t xml:space="preserve"> </w:t>
-      </w:r>
-      <w:proofErr w:type="spellStart"/>
-      <w:r>
-        <w:rPr>
-          <w:i/>
-          <w:iCs/>
-          <w:lang w:val="pt-PT"/>
-        </w:rPr>
-        <w:t>truth</w:t>
-      </w:r>
-      <w:proofErr w:type="spellEnd"/>
-      <w:r>
-        <w:rPr>
-          <w:lang w:val="pt-PT"/>
-        </w:rPr>
-        <w:t>.</w:t>
-      </w:r>
-    </w:p>
-    <w:p>
-      <w:pPr>
-        <w:pStyle w:val="Corpodetexto"/>
-        <w:spacing w:line="12pt" w:lineRule="auto"/>
-        <w:rPr>
-          <w:lang w:val="pt-PT"/>
-        </w:rPr>
-      </w:pPr>
       <w:r>
         <w:rPr>
           <w:lang w:val="pt-PT"/>
@@ -2281,6 +2303,83 @@
         <w:ind w:firstLine="14.45pt"/>
         <w:jc w:val="both"/>
         <w:rPr>
+          <w:lang w:val="pt-PT"/>
+        </w:rPr>
+      </w:pPr>
+      <w:r>
+        <w:rPr>
+          <w:lang w:val="pt-PT"/>
+        </w:rPr>
+        <w:t xml:space="preserve">Recorrendo às funções </w:t>
+      </w:r>
+      <w:proofErr w:type="spellStart"/>
+      <w:r>
+        <w:rPr>
+          <w:i/>
+          <w:iCs/>
+          <w:lang w:val="pt-PT"/>
+        </w:rPr>
+        <w:t>tic</w:t>
+      </w:r>
+      <w:proofErr w:type="spellEnd"/>
+      <w:r>
+        <w:rPr>
+          <w:i/>
+          <w:iCs/>
+          <w:lang w:val="pt-PT"/>
+        </w:rPr>
+        <w:t xml:space="preserve"> </w:t>
+      </w:r>
+      <w:r>
+        <w:rPr>
+          <w:lang w:val="pt-PT"/>
+        </w:rPr>
+        <w:t xml:space="preserve">e </w:t>
+      </w:r>
+      <w:proofErr w:type="spellStart"/>
+      <w:r>
+        <w:rPr>
+          <w:i/>
+          <w:iCs/>
+          <w:lang w:val="pt-PT"/>
+        </w:rPr>
+        <w:t>toc</w:t>
+      </w:r>
+      <w:proofErr w:type="spellEnd"/>
+      <w:r>
+        <w:rPr>
+          <w:i/>
+          <w:iCs/>
+          <w:lang w:val="pt-PT"/>
+        </w:rPr>
+        <w:t xml:space="preserve"> </w:t>
+      </w:r>
+      <w:r>
+        <w:rPr>
+          <w:lang w:val="pt-PT"/>
+        </w:rPr>
+        <w:t xml:space="preserve">de </w:t>
+      </w:r>
+      <w:proofErr w:type="spellStart"/>
+      <w:r>
+        <w:rPr>
+          <w:lang w:val="pt-PT"/>
+        </w:rPr>
+        <w:t>Matlab</w:t>
+      </w:r>
+      <w:proofErr w:type="spellEnd"/>
+      <w:r>
+        <w:rPr>
+          <w:lang w:val="pt-PT"/>
+        </w:rPr>
+        <w:t>, obteve-se um tempo total para leitura, processamento, avaliação e armazenamento dos resultados de aproximadamente 38 segundos.</w:t>
+      </w:r>
+    </w:p>
+    <w:p>
+      <w:pPr>
+        <w:ind w:firstLine="14.45pt"/>
+        <w:jc w:val="both"/>
+        <w:rPr>
           <w:color w:val="FF0000"/>
           <w:lang w:val="pt-PT"/>
         </w:rPr>
@@ -2380,24 +2479,39 @@
         <w:rPr>
           <w:color w:val="FF0000"/>
         </w:rPr>
+        <w:lastRenderedPageBreak/>
         <w:t>References</w:t>
       </w:r>
     </w:p>
     <w:p>
       <w:pPr>
         <w:pStyle w:val="references"/>
-        <w:rPr>
-          <w:lang w:val="en-GB"/>
-        </w:rPr>
-      </w:pPr>
-      <w:hyperlink r:id="rId14" w:history="1">
-        <w:r>
-          <w:rPr>
-            <w:rStyle w:val="Hiperligao"/>
-          </w:rPr>
-          <w:t>https://www.biotek.pt/pt/applications/cell-counting.html</w:t>
-        </w:r>
-      </w:hyperlink>
+        <w:jc w:val="start"/>
+        <w:rPr>
+          <w:lang w:val="pt-PT"/>
+        </w:rPr>
+      </w:pPr>
+      <w:r>
+        <w:t xml:space="preserve">“Cell Counting”. </w:t>
+      </w:r>
+      <w:r>
+        <w:rPr>
+          <w:lang w:val="pt-PT"/>
+        </w:rPr>
+        <w:t xml:space="preserve">BioTek. </w:t>
+      </w:r>
+      <w:r>
+        <w:rPr>
+          <w:lang w:val="pt-PT"/>
+        </w:rPr>
+        <w:t xml:space="preserve">Acedido em: </w:t>
+      </w:r>
+      <w:r>
+        <w:rPr>
+          <w:lang w:val="pt-PT"/>
+        </w:rPr>
+        <w:t>https://www.biotek.pt/pt/applications/cell-counting.html</w:t>
+      </w:r>
     </w:p>
     <w:p>
       <w:pPr>
@@ -2407,25 +2521,58 @@
           <w:numId w:val="0"/>
         </w:numPr>
         <w:ind w:start="18pt" w:hanging="18pt"/>
-      </w:pPr>
-      <w:r>
+        <w:rPr>
+          <w:lang w:val="pt-PT"/>
+        </w:rPr>
+      </w:pPr>
+      <w:r>
+        <w:rPr>
+          <w:lang w:val="en-GB"/>
+        </w:rPr>
         <w:t xml:space="preserve">[2] </w:t>
       </w:r>
-      <w:hyperlink r:id="rId15" w:history="1">
-        <w:r>
-          <w:rPr>
-            <w:rStyle w:val="Hiperligao"/>
-          </w:rPr>
-          <w:t>https://www.isogen-lifescience.com/laboratory-instruments/manual-and-automated-cell-counting.html?gclid=Cj0KCQjw-</w:t>
-        </w:r>
-        <w:r>
-          <w:rPr>
-            <w:rStyle w:val="Hiperligao"/>
-          </w:rPr>
-          <w:lastRenderedPageBreak/>
-          <w:t>_j1BRDkARIsAJcfmTGK_nSFiITC5xxd7hRrY7MKzdKVuxc_k2eoW3gFTg99ebGAymeprA0aAqBNEALw_wcB</w:t>
-        </w:r>
-      </w:hyperlink>
+      <w:r>
+        <w:rPr>
+          <w:lang w:val="en-GB"/>
+        </w:rPr>
+        <w:t xml:space="preserve">“Manual and </w:t>
+      </w:r>
+      <w:r>
+        <w:rPr>
+          <w:lang w:val="en-GB"/>
+        </w:rPr>
+        <w:t>Automated Cell Counting</w:t>
+      </w:r>
+      <w:r>
+        <w:rPr>
+          <w:lang w:val="en-GB"/>
+        </w:rPr>
+        <w:t>”</w:t>
+      </w:r>
+      <w:r>
+        <w:rPr>
+          <w:lang w:val="en-GB"/>
+        </w:rPr>
+        <w:t xml:space="preserve">. </w:t>
+      </w:r>
+      <w:r>
+        <w:rPr>
+          <w:lang w:val="pt-PT"/>
+        </w:rPr>
+        <w:t xml:space="preserve">Isogen. </w:t>
+      </w:r>
+      <w:r>
+        <w:rPr>
+          <w:lang w:val="pt-PT"/>
+        </w:rPr>
+        <w:t xml:space="preserve">Acedido em: </w:t>
+      </w:r>
+      <w:r>
+        <w:rPr>
+          <w:lang w:val="pt-PT"/>
+        </w:rPr>
+        <w:t>https://www.isogen-lifescience.com/laboratory-instruments/manual-and-automated-cell-counting.html?gclid=Cj0KCQjw-_j1BRDkARIsAJcfmTGK_nSFiITC5xxd7hRrY7MKzdKVuxc_k2eoW3gFTg99ebGAymeprA0aAqBNEALw_wcB</w:t>
+      </w:r>
     </w:p>
     <w:p>
       <w:pPr>
@@ -2435,6 +2582,58 @@
           <w:numId w:val="0"/>
         </w:numPr>
         <w:ind w:start="18pt" w:hanging="18pt"/>
+        <w:rPr>
+          <w:lang w:val="pt-PT"/>
+        </w:rPr>
+      </w:pPr>
+      <w:r>
+        <w:rPr>
+          <w:lang w:val="en-GB"/>
+        </w:rPr>
+        <w:t xml:space="preserve">[3] Akin Ozkan. “Computer Vision based automated cell counting pipeline: a case </w:t>
+      </w:r>
+      <w:r>
+        <w:rPr>
+          <w:lang w:val="en-GB"/>
+        </w:rPr>
+        <w:t>study for HL60 cancer cell on hematocytometer</w:t>
+      </w:r>
+      <w:r>
+        <w:rPr>
+          <w:lang w:val="en-GB"/>
+        </w:rPr>
+        <w:t>”</w:t>
+      </w:r>
+      <w:r>
+        <w:rPr>
+          <w:lang w:val="en-GB"/>
+        </w:rPr>
+        <w:t xml:space="preserve">. </w:t>
+      </w:r>
+      <w:r>
+        <w:rPr>
+          <w:lang w:val="pt-PT"/>
+        </w:rPr>
+        <w:t xml:space="preserve">Biomedical Research. 2018. Acedido em: </w:t>
+      </w:r>
+      <w:r>
+        <w:rPr>
+          <w:lang w:val="pt-PT"/>
+        </w:rPr>
+        <w:t>https://pdfs.semanticscholar.org/c35c/1fb16bf42dfd3f8cb9bd9c54240c92b77fd7.pdf</w:t>
+      </w:r>
+    </w:p>
+    <w:p>
+      <w:pPr>
+        <w:pStyle w:val="references"/>
+        <w:numPr>
+          <w:ilvl w:val="0"/>
+          <w:numId w:val="0"/>
+        </w:numPr>
+        <w:ind w:start="18pt" w:hanging="18pt"/>
+        <w:rPr>
+          <w:lang w:val="pt-PT"/>
+        </w:rPr>
         <w:sectPr>
           <w:type w:val="continuous"/>
           <w:pgSz w:w="612pt" w:h="792pt" w:code="1"/>
@@ -2444,22 +2643,65 @@
         </w:sectPr>
       </w:pPr>
       <w:r>
-        <w:t xml:space="preserve">[3] </w:t>
-      </w:r>
-      <w:hyperlink r:id="rId16" w:history="1">
-        <w:r>
-          <w:rPr>
-            <w:rStyle w:val="Hiperligao"/>
-          </w:rPr>
-          <w:t>https://bitesizebio.com/13687/cell-counting-with-a-hemocytometer-easy-as-1-2-3/</w:t>
-        </w:r>
-      </w:hyperlink>
+        <w:rPr>
+          <w:lang w:val="en-GB"/>
+        </w:rPr>
+        <w:t>[</w:t>
+      </w:r>
+      <w:r>
+        <w:rPr>
+          <w:lang w:val="en-GB"/>
+        </w:rPr>
+        <w:t>4</w:t>
+      </w:r>
+      <w:r>
+        <w:rPr>
+          <w:lang w:val="en-GB"/>
+        </w:rPr>
+        <w:t xml:space="preserve">] </w:t>
+      </w:r>
+      <w:r>
+        <w:rPr>
+          <w:lang w:val="en-GB"/>
+        </w:rPr>
+        <w:t xml:space="preserve">Yevgeniy Grigoryev. “Cell </w:t>
+      </w:r>
+      <w:r>
+        <w:rPr>
+          <w:lang w:val="en-GB"/>
+        </w:rPr>
+        <w:t>Counting with a Hematocytometer: Easy as 1, 2, 3</w:t>
+      </w:r>
+      <w:r>
+        <w:rPr>
+          <w:lang w:val="en-GB"/>
+        </w:rPr>
+        <w:t>”</w:t>
+      </w:r>
+      <w:r>
+        <w:rPr>
+          <w:lang w:val="en-GB"/>
+        </w:rPr>
+        <w:t xml:space="preserve">. </w:t>
+      </w:r>
+      <w:r>
+        <w:rPr>
+          <w:lang w:val="pt-PT"/>
+        </w:rPr>
+        <w:t xml:space="preserve">BiteSize Bio. Dezembro 2014. Acedido em: </w:t>
+      </w:r>
+      <w:r>
+        <w:rPr>
+          <w:lang w:val="pt-PT"/>
+        </w:rPr>
+        <w:t>https://bitesizebio.com/13687/cell-counting-with-a-hemocytometer-easy-as-1-2-3/</w:t>
+      </w:r>
     </w:p>
     <w:p>
       <w:pPr>
         <w:rPr>
           <w:color w:val="FF0000"/>
-          <w:lang w:val="en-GB"/>
+          <w:lang w:val="pt-PT"/>
         </w:rPr>
       </w:pPr>
     </w:p>
@@ -5370,7 +5612,7 @@
 </file>
 
 <file path=customXml/itemProps1.xml><?xml version="1.0" encoding="utf-8"?>
-<ds:datastoreItem xmlns:ds="http://purl.oclc.org/ooxml/officeDocument/customXml" ds:itemID="{FA6848AF-33ED-4580-BBB1-CFF6B618CF54}">
+<ds:datastoreItem xmlns:ds="http://purl.oclc.org/ooxml/officeDocument/customXml" ds:itemID="{771C9254-9AC0-4D5F-A8D9-25E096505A43}">
   <ds:schemaRefs>
     <ds:schemaRef ds:uri="http://schemas.openxmlformats.org/officeDocument/2006/bibliography"/>
   </ds:schemaRefs>

</xml_diff>

<commit_message>
Task 1 por mim ta
</commit_message>
<xml_diff>
--- a/Relatório AIBI.docx
+++ b/Relatório AIBI.docx
@@ -714,7 +714,31 @@
         <w:rPr>
           <w:lang w:val="pt-PT"/>
         </w:rPr>
-        <w:t>, segmentada manualmente e determinar três</w:t>
+        <w:t>, segmentada manualmente</w:t>
+      </w:r>
+      <w:r>
+        <w:rPr>
+          <w:lang w:val="pt-PT"/>
+        </w:rPr>
+        <w:t>,</w:t>
+      </w:r>
+      <w:r>
+        <w:rPr>
+          <w:lang w:val="pt-PT"/>
+        </w:rPr>
+        <w:t xml:space="preserve"> e determinar </w:t>
+      </w:r>
+      <w:r>
+        <w:rPr>
+          <w:lang w:val="pt-PT"/>
+        </w:rPr>
+        <w:t xml:space="preserve">os </w:t>
+      </w:r>
+      <w:r>
+        <w:rPr>
+          <w:lang w:val="pt-PT"/>
+        </w:rPr>
+        <w:t>três</w:t>
       </w:r>
       <w:r>
         <w:rPr>
@@ -771,40 +795,6 @@
         </w:rPr>
         <w:t xml:space="preserve"> geral em ficheiro texto com o nome de todas as imagens e os respetivos índices obtidos.</w:t>
       </w:r>
-      <w:r>
-        <w:rPr>
-          <w:lang w:val="pt-PT"/>
-        </w:rPr>
-        <w:t xml:space="preserve"> Ao avançar entre as imagens, são também mostradas numa figura em </w:t>
-      </w:r>
-      <w:proofErr w:type="spellStart"/>
-      <w:r>
-        <w:rPr>
-          <w:lang w:val="pt-PT"/>
-        </w:rPr>
-        <w:t>Matlab</w:t>
-      </w:r>
-      <w:proofErr w:type="spellEnd"/>
-      <w:r>
-        <w:rPr>
-          <w:lang w:val="pt-PT"/>
-        </w:rPr>
-        <w:t xml:space="preserve"> a imagem original sobreposta com a máscara obtida, a </w:t>
-      </w:r>
-      <w:proofErr w:type="gramStart"/>
-      <w:r>
-        <w:rPr>
-          <w:lang w:val="pt-PT"/>
-        </w:rPr>
-        <w:t>máscara obtidas</w:t>
-      </w:r>
-      <w:proofErr w:type="gramEnd"/>
-      <w:r>
-        <w:rPr>
-          <w:lang w:val="pt-PT"/>
-        </w:rPr>
-        <w:t xml:space="preserve"> e os três valores obtidos.</w:t>
-      </w:r>
     </w:p>
     <w:p>
       <w:pPr>
@@ -866,7 +856,19 @@
         <w:rPr>
           <w:lang w:val="pt-PT"/>
         </w:rPr>
-        <w:t xml:space="preserve">, ou seja, apenas em tons preto e branco, recorrendo ao método de </w:t>
+        <w:t xml:space="preserve">, ou seja, </w:t>
+      </w:r>
+      <w:r>
+        <w:rPr>
+          <w:lang w:val="pt-PT"/>
+        </w:rPr>
+        <w:t xml:space="preserve">imagem </w:t>
+      </w:r>
+      <w:r>
+        <w:rPr>
+          <w:lang w:val="pt-PT"/>
+        </w:rPr>
+        <w:t xml:space="preserve">apenas em tons preto e branco, recorrendo ao método de </w:t>
       </w:r>
       <w:proofErr w:type="spellStart"/>
       <w:r>
@@ -913,7 +915,31 @@
         <w:rPr>
           <w:lang w:val="pt-PT"/>
         </w:rPr>
-        <w:t xml:space="preserve"> com dois elementos estruturantes diferentes: um em forma de linha horizontal e outro de linha vertical. Esta operação é usada para fundir as três linhas, preenchendo os espaços entre elas, obtendo-se uma imagem constituída por uma grelha de linhas individuais, em que quatro delas são bastante mais largas que as outras. Assim, passamos de ter de identificar quatro conjuntos de linhas para identificar apenas 4 linhas.</w:t>
+        <w:t xml:space="preserve"> com dois elementos estruturantes diferentes: um em forma de linha horizontal e outro de linha vertical. Esta operação é usada para fundir </w:t>
+      </w:r>
+      <w:r>
+        <w:rPr>
+          <w:lang w:val="pt-PT"/>
+        </w:rPr>
+        <w:t>os conjuntos de</w:t>
+      </w:r>
+      <w:r>
+        <w:rPr>
+          <w:lang w:val="pt-PT"/>
+        </w:rPr>
+        <w:t xml:space="preserve"> três linhas</w:t>
+      </w:r>
+      <w:r>
+        <w:rPr>
+          <w:lang w:val="pt-PT"/>
+        </w:rPr>
+        <w:t xml:space="preserve"> adjacentes</w:t>
+      </w:r>
+      <w:r>
+        <w:rPr>
+          <w:lang w:val="pt-PT"/>
+        </w:rPr>
+        <w:t>, preenchendo os espaços entre elas, obtendo-se uma imagem constituída por uma grelha de linhas individuais, em que quatro delas são bastante mais largas que as outras. Assim, passamos de ter de identificar quatro conjuntos de linhas para identificar apenas 4 linhas.</w:t>
       </w:r>
     </w:p>
     <w:p>
@@ -1045,21 +1071,7 @@
         <w:rPr>
           <w:lang w:val="pt-PT"/>
         </w:rPr>
-        <w:t xml:space="preserve"> que dá o conjunto das coordenadas dos pixels que delimitam um objeto. Com dois simples ciclos conseguiu-se determinar, a partir das coordenadas obtidas, tanto as linhas superior e inferior como as </w:t>
-      </w:r>
-      <w:proofErr w:type="gramStart"/>
-      <w:r>
-        <w:rPr>
-          <w:lang w:val="pt-PT"/>
-        </w:rPr>
-        <w:t>linhas laterais esquerda</w:t>
-      </w:r>
-      <w:proofErr w:type="gramEnd"/>
-      <w:r>
-        <w:rPr>
-          <w:lang w:val="pt-PT"/>
-        </w:rPr>
-        <w:t xml:space="preserve"> e direita que delimitam a área de interesse, procedendo ao corte de tudo o que estava para lá delas, ou seja, definindo-lhes o valor de intensidade igual a zero.</w:t>
+        <w:t xml:space="preserve"> que dá o conjunto das coordenadas dos pixels que delimitam um objeto. Com dois simples ciclos conseguiu-se determinar, a partir das coordenadas obtidas, tanto as linhas superior e inferior como as linhas laterais esquerda e direita que delimitam a área de interesse, procedendo ao corte de tudo o que estava para lá delas, ou seja, definindo-lhes o valor de intensidade igual a zero.</w:t>
       </w:r>
     </w:p>
     <w:p>
@@ -1094,7 +1106,19 @@
         <w:rPr>
           <w:lang w:val="pt-PT"/>
         </w:rPr>
-        <w:t xml:space="preserve">Esta função abre, em primeiro lugar, o diretório contendo as máscaras segmentadas manualmente, lendo aquela que corresponde ao índice que lhe é passado como parâmetro. Esta máscara vai servir como termo de comparação e avaliação da exatidão da máscara obtida pelo algoritmo, ou seja, é o </w:t>
+        <w:t xml:space="preserve">Esta função abre, em primeiro lugar, o diretório contendo as máscaras segmentadas manualmente, lendo aquela que corresponde ao índice que lhe é passado como parâmetro. Esta máscara vai servir como termo de comparação e avaliação da exatidão da máscara obtida pelo algoritmo, ou seja, </w:t>
+      </w:r>
+      <w:r>
+        <w:rPr>
+          <w:lang w:val="pt-PT"/>
+        </w:rPr>
+        <w:t>funciona com</w:t>
+      </w:r>
+      <w:r>
+        <w:rPr>
+          <w:lang w:val="pt-PT"/>
+        </w:rPr>
+        <w:t xml:space="preserve">o </w:t>
       </w:r>
       <w:proofErr w:type="spellStart"/>
       <w:r>
@@ -1200,7 +1224,13 @@
         <w:rPr>
           <w:lang w:val="pt-PT"/>
         </w:rPr>
-        <w:t xml:space="preserve">O cálculo das distâncias Euclidianas já implica mais cálculo. Recorreu-se novamente à função </w:t>
+        <w:t>A obtenção</w:t>
+      </w:r>
+      <w:r>
+        <w:rPr>
+          <w:lang w:val="pt-PT"/>
+        </w:rPr>
+        <w:t xml:space="preserve"> das distâncias Euclidianas já implica mais cálculo. Recorreu-se novamente à função </w:t>
       </w:r>
       <w:proofErr w:type="spellStart"/>
       <w:r>
@@ -1894,25 +1924,7 @@
         <w:rPr>
           <w:lang w:val="pt-PT"/>
         </w:rPr>
-        <w:t xml:space="preserve">Juntamente com isto, </w:t>
-      </w:r>
-      <w:r>
-        <w:rPr>
-          <w:lang w:val="pt-PT"/>
-        </w:rPr>
-        <w:t xml:space="preserve">a informação </w:t>
-      </w:r>
-      <w:r>
-        <w:rPr>
-          <w:lang w:val="pt-PT"/>
-        </w:rPr>
-        <w:t xml:space="preserve"> relativa às posições dos retângulos que envolvem as células </w:t>
-      </w:r>
-      <w:r>
-        <w:rPr>
-          <w:lang w:val="pt-PT"/>
-        </w:rPr>
-        <w:t>é guardada num ficheiro .</w:t>
+        <w:t>Juntamente com isto, a informação  relativa às posições dos retângulos que envolvem as células é guardada num ficheiro .</w:t>
       </w:r>
       <w:proofErr w:type="spellStart"/>
       <w:r>
@@ -1926,13 +1938,7 @@
         <w:rPr>
           <w:lang w:val="pt-PT"/>
         </w:rPr>
-        <w:t>, com o nome da imagem, numa nova pasta que contém os resultados desta etapa</w:t>
-      </w:r>
-      <w:r>
-        <w:rPr>
-          <w:lang w:val="pt-PT"/>
-        </w:rPr>
-        <w:t xml:space="preserve">, juntamente com um </w:t>
+        <w:t xml:space="preserve">, com o nome da imagem, numa nova pasta que contém os resultados desta etapa, juntamente com um </w:t>
       </w:r>
       <w:proofErr w:type="spellStart"/>
       <w:r>
@@ -1956,13 +1962,7 @@
         <w:rPr>
           <w:lang w:val="pt-PT"/>
         </w:rPr>
-        <w:t xml:space="preserve">geral em ficheiro texto </w:t>
-      </w:r>
-      <w:r>
-        <w:rPr>
-          <w:lang w:val="pt-PT"/>
-        </w:rPr>
-        <w:t xml:space="preserve">com o nome de todas as imagens e os respetivos índices obtidos. Ao avançar entre as imagens, são também mostradas numa figura em </w:t>
+        <w:t xml:space="preserve">geral em ficheiro texto com o nome de todas as imagens e os respetivos índices obtidos. Ao avançar entre as imagens, são também mostradas numa figura em </w:t>
       </w:r>
       <w:proofErr w:type="spellStart"/>
       <w:r>
@@ -1976,31 +1976,7 @@
         <w:rPr>
           <w:lang w:val="pt-PT"/>
         </w:rPr>
-        <w:t xml:space="preserve"> a imagem original sobreposta com </w:t>
-      </w:r>
-      <w:r>
-        <w:rPr>
-          <w:lang w:val="pt-PT"/>
-        </w:rPr>
-        <w:t>as duas segmentações</w:t>
-      </w:r>
-      <w:r>
-        <w:rPr>
-          <w:lang w:val="pt-PT"/>
-        </w:rPr>
-        <w:t xml:space="preserve"> e os valores</w:t>
-      </w:r>
-      <w:r>
-        <w:rPr>
-          <w:lang w:val="pt-PT"/>
-        </w:rPr>
-        <w:t xml:space="preserve"> de avaliação</w:t>
-      </w:r>
-      <w:r>
-        <w:rPr>
-          <w:lang w:val="pt-PT"/>
-        </w:rPr>
-        <w:t xml:space="preserve"> obtidos.</w:t>
+        <w:t xml:space="preserve"> a imagem original sobreposta com as duas segmentações e os valores de avaliação obtidos.</w:t>
       </w:r>
     </w:p>
     <w:p>
@@ -2389,6 +2365,7 @@
       </w:pPr>
       <w:r>
         <w:rPr>
+          <w:noProof/>
           <w:lang w:val="pt-PT"/>
         </w:rPr>
         <w:drawing>
@@ -2449,7 +2426,6 @@
                         </w:r>
                         <w:r>
                           <w:rPr>
-                            <w:color w:val="FF0000"/>
                             <w:sz w:val="16"/>
                             <w:szCs w:val="16"/>
                             <w:lang w:val="pt-PT"/>
@@ -2663,7 +2639,7 @@
     <w:tbl>
       <w:tblPr>
         <w:tblStyle w:val="TabelacomGrelha"/>
-        <w:tblpPr w:leftFromText="141" w:rightFromText="141" w:vertAnchor="text" w:horzAnchor="margin" w:tblpXSpec="right" w:tblpY="205"/>
+        <w:tblpPr w:leftFromText="141" w:rightFromText="141" w:vertAnchor="text" w:horzAnchor="margin" w:tblpXSpec="right" w:tblpY="587"/>
         <w:tblW w:w="244pt" w:type="dxa"/>
         <w:tblLook w:firstRow="1" w:lastRow="0" w:firstColumn="1" w:lastColumn="0" w:noHBand="0" w:noVBand="1"/>
       </w:tblPr>
@@ -3475,7 +3451,6 @@
         <w:rPr>
           <w:i w:val="0"/>
           <w:iCs w:val="0"/>
-          <w:color w:val="FF0000"/>
           <w:lang w:val="pt-PT"/>
         </w:rPr>
         <w:t>3</w:t>
@@ -3511,7 +3486,23 @@
           <w:iCs w:val="0"/>
           <w:lang w:val="pt-PT"/>
         </w:rPr>
-        <w:t>Como se pode observar, a imagem segmentada é bastante semelhante à original, dando uma boa representação da ROI. Aproximando no bordo inferior, verifica-se que este não é uma linha perfeitamente reta. Isto é algo que acontece em algumas das imagens devido a uma ligeira erosão dos bordos da ROI.</w:t>
+        <w:t>Como se pode observar, a imagem segmentada é bastante semelhante à original, dando uma boa representação da ROI. Aproximando no bordo inferior, verifica-se que este não é uma linha perfeitamente reta. Isto é algo que acontece em algumas das imagens devido a uma ligeira erosão dos bordos da ROI</w:t>
+      </w:r>
+      <w:r>
+        <w:rPr>
+          <w:i w:val="0"/>
+          <w:iCs w:val="0"/>
+          <w:lang w:val="pt-PT"/>
+        </w:rPr>
+        <w:t xml:space="preserve"> e ligeira inclinação de algumas imagens</w:t>
+      </w:r>
+      <w:r>
+        <w:rPr>
+          <w:i w:val="0"/>
+          <w:iCs w:val="0"/>
+          <w:lang w:val="pt-PT"/>
+        </w:rPr>
+        <w:t>.</w:t>
       </w:r>
     </w:p>
     <w:p>
@@ -3528,7 +3519,7 @@
           <w:lang w:val="pt-PT"/>
         </w:rPr>
         <w:drawing>
-          <wp:anchor distT="45720" distB="45720" distL="114300" distR="114300" simplePos="0" relativeHeight="251665408" behindDoc="0" locked="0" layoutInCell="1" allowOverlap="1" wp14:anchorId="08394B5B" wp14:editId="5B1A1069">
+          <wp:anchor distT="45720" distB="45720" distL="114300" distR="114300" simplePos="0" relativeHeight="251665408" behindDoc="0" locked="0" layoutInCell="1" allowOverlap="1" wp14:anchorId="08394B5B" wp14:editId="3A238A6F">
             <wp:simplePos x="0" y="0"/>
             <wp:positionH relativeFrom="column">
               <wp:posOffset>88900</wp:posOffset>
@@ -3669,7 +3660,19 @@
         <w:rPr>
           <w:lang w:val="pt-PT"/>
         </w:rPr>
-        <w:t xml:space="preserve">Quanto à similaridade, os valores de Jaccard são bastante elevados e muito constantes entre si (baixo desvio padrão), o que mostra que as ROI obtidas são muito significativas da ROI verdadeira. Quanto às distâncias estes valores estão representados em pixéis. Tendo em conta que as imagens originais têm dimensão 1200x1600 e as </w:t>
+        <w:t>Quanto à similaridade, os valores de Jaccard são bastante elevados e muito constantes entre si (baixo desvio padrão), o que mostra que as ROI obtidas são muito significativas da ROI verdadeira. Quanto às distâncias</w:t>
+      </w:r>
+      <w:r>
+        <w:rPr>
+          <w:lang w:val="pt-PT"/>
+        </w:rPr>
+        <w:t>,</w:t>
+      </w:r>
+      <w:r>
+        <w:rPr>
+          <w:lang w:val="pt-PT"/>
+        </w:rPr>
+        <w:t xml:space="preserve"> estes valores estão representados em pixéis. Tendo em conta que as imagens originais têm dimensão 1200x1600 e as </w:t>
       </w:r>
       <w:proofErr w:type="spellStart"/>
       <w:r>
@@ -3760,7 +3763,19 @@
         <w:rPr>
           <w:lang w:val="pt-PT"/>
         </w:rPr>
-        <w:t>, obteve-se um tempo total para leitura, processamento, avaliação e armazenamento dos resultados de aproximadamente 38 segundos.</w:t>
+        <w:t>, obteve-se um tempo total para leitura, processamento, avaliação e armazenamento dos resultados de aproximadamente 3</w:t>
+      </w:r>
+      <w:r>
+        <w:rPr>
+          <w:lang w:val="pt-PT"/>
+        </w:rPr>
+        <w:t>3</w:t>
+      </w:r>
+      <w:r>
+        <w:rPr>
+          <w:lang w:val="pt-PT"/>
+        </w:rPr>
+        <w:t xml:space="preserve"> segundos.</w:t>
       </w:r>
     </w:p>
     <w:p>
@@ -3867,7 +3882,6 @@
         <w:rPr>
           <w:color w:val="FF0000"/>
         </w:rPr>
-        <w:lastRenderedPageBreak/>
         <w:t>References</w:t>
       </w:r>
     </w:p>
@@ -7034,7 +7048,7 @@
 </file>
 
 <file path=customXml/itemProps1.xml><?xml version="1.0" encoding="utf-8"?>
-<ds:datastoreItem xmlns:ds="http://purl.oclc.org/ooxml/officeDocument/customXml" ds:itemID="{303C4292-0A56-4648-82DA-C40868FE013F}">
+<ds:datastoreItem xmlns:ds="http://purl.oclc.org/ooxml/officeDocument/customXml" ds:itemID="{25A391A7-AE03-4B24-BD27-D73225D4AFE3}">
   <ds:schemaRefs>
     <ds:schemaRef ds:uri="http://schemas.openxmlformats.org/officeDocument/2006/bibliography"/>
   </ds:schemaRefs>

</xml_diff>